<commit_message>
Edited the formatting of output report. Implemented a style manager class to better control styling over titles, headers, etc. Implemented page breaks for different sections.
</commit_message>
<xml_diff>
--- a/template.docx
+++ b/template.docx
@@ -73,11 +73,15 @@
             <w:spacing w:line="276" w:lineRule="auto"/>
             <w:rPr>
               <w:rStyle w:val="Heading1Char"/>
+              <w:b/>
+              <w:bCs/>
             </w:rPr>
           </w:pPr>
           <w:r>
             <w:rPr>
               <w:rStyle w:val="Heading1Char"/>
+              <w:b/>
+              <w:bCs/>
             </w:rPr>
             <w:t>Contents</w:t>
           </w:r>
@@ -495,15 +499,25 @@
     <w:p>
       <w:pPr>
         <w:pStyle w:val="Heading1"/>
-        <w:spacing w:line="276" w:lineRule="auto"/>
-        <w:jc w:val="both"/>
+        <w:rPr>
+          <w:b/>
+          <w:bCs/>
+        </w:rPr>
       </w:pPr>
       <w:bookmarkStart w:id="1" w:name="_Toc171045628"/>
       <w:r>
+        <w:rPr>
+          <w:b/>
+          <w:bCs/>
+        </w:rPr>
         <w:lastRenderedPageBreak/>
         <w:t xml:space="preserve">1.0 </w:t>
       </w:r>
       <w:r>
+        <w:rPr>
+          <w:b/>
+          <w:bCs/>
+        </w:rPr>
         <w:t>Introduction</w:t>
       </w:r>
       <w:bookmarkEnd w:id="1"/>
@@ -832,13 +846,25 @@
         <w:pStyle w:val="Heading1"/>
         <w:spacing w:line="276" w:lineRule="auto"/>
         <w:jc w:val="both"/>
+        <w:rPr>
+          <w:b/>
+          <w:bCs/>
+        </w:rPr>
       </w:pPr>
       <w:bookmarkStart w:id="2" w:name="_Toc171045629"/>
       <w:r>
+        <w:rPr>
+          <w:b/>
+          <w:bCs/>
+        </w:rPr>
         <w:lastRenderedPageBreak/>
         <w:t xml:space="preserve">2.0 </w:t>
       </w:r>
       <w:r>
+        <w:rPr>
+          <w:b/>
+          <w:bCs/>
+        </w:rPr>
         <w:t>Optimisation Parameters</w:t>
       </w:r>
       <w:bookmarkEnd w:id="2"/>
@@ -1073,14 +1099,7 @@
           <w:sz w:val="24"/>
           <w:szCs w:val="24"/>
         </w:rPr>
-        <w:t>optimisation_</w:t>
-      </w:r>
-      <w:r>
-        <w:rPr>
-          <w:sz w:val="24"/>
-          <w:szCs w:val="24"/>
-        </w:rPr>
-        <w:t>notes</w:t>
+        <w:t>optimisation_notes</w:t>
       </w:r>
       <w:proofErr w:type="spellEnd"/>
       <w:r>
@@ -1099,13 +1118,25 @@
         <w:pStyle w:val="Heading1"/>
         <w:spacing w:line="276" w:lineRule="auto"/>
         <w:jc w:val="both"/>
+        <w:rPr>
+          <w:b/>
+          <w:bCs/>
+        </w:rPr>
       </w:pPr>
       <w:bookmarkStart w:id="3" w:name="_Toc171045630"/>
       <w:r>
+        <w:rPr>
+          <w:b/>
+          <w:bCs/>
+        </w:rPr>
         <w:lastRenderedPageBreak/>
         <w:t xml:space="preserve">3.0 </w:t>
       </w:r>
       <w:r>
+        <w:rPr>
+          <w:b/>
+          <w:bCs/>
+        </w:rPr>
         <w:t>Results</w:t>
       </w:r>
       <w:bookmarkEnd w:id="3"/>
@@ -1125,210 +1156,6 @@
       <w:r>
         <w:t>]</w:t>
       </w:r>
-    </w:p>
-    <w:p>
-      <w:pPr>
-        <w:spacing w:line="276" w:lineRule="auto"/>
-        <w:jc w:val="both"/>
-      </w:pPr>
-    </w:p>
-    <w:p>
-      <w:pPr>
-        <w:spacing w:line="276" w:lineRule="auto"/>
-        <w:jc w:val="both"/>
-      </w:pPr>
-    </w:p>
-    <w:p>
-      <w:pPr>
-        <w:spacing w:line="276" w:lineRule="auto"/>
-        <w:jc w:val="both"/>
-      </w:pPr>
-    </w:p>
-    <w:p>
-      <w:pPr>
-        <w:spacing w:line="276" w:lineRule="auto"/>
-        <w:jc w:val="both"/>
-      </w:pPr>
-    </w:p>
-    <w:p>
-      <w:pPr>
-        <w:spacing w:line="276" w:lineRule="auto"/>
-        <w:jc w:val="both"/>
-      </w:pPr>
-    </w:p>
-    <w:p>
-      <w:pPr>
-        <w:spacing w:line="276" w:lineRule="auto"/>
-        <w:jc w:val="both"/>
-      </w:pPr>
-    </w:p>
-    <w:p>
-      <w:pPr>
-        <w:spacing w:line="276" w:lineRule="auto"/>
-        <w:jc w:val="both"/>
-      </w:pPr>
-    </w:p>
-    <w:p>
-      <w:pPr>
-        <w:spacing w:line="276" w:lineRule="auto"/>
-        <w:jc w:val="both"/>
-      </w:pPr>
-    </w:p>
-    <w:p>
-      <w:pPr>
-        <w:spacing w:line="276" w:lineRule="auto"/>
-        <w:jc w:val="both"/>
-      </w:pPr>
-    </w:p>
-    <w:p>
-      <w:pPr>
-        <w:spacing w:line="276" w:lineRule="auto"/>
-        <w:jc w:val="both"/>
-      </w:pPr>
-    </w:p>
-    <w:p>
-      <w:pPr>
-        <w:spacing w:line="276" w:lineRule="auto"/>
-        <w:jc w:val="both"/>
-      </w:pPr>
-    </w:p>
-    <w:p>
-      <w:pPr>
-        <w:spacing w:line="276" w:lineRule="auto"/>
-        <w:jc w:val="both"/>
-      </w:pPr>
-    </w:p>
-    <w:p>
-      <w:pPr>
-        <w:spacing w:line="276" w:lineRule="auto"/>
-        <w:jc w:val="both"/>
-      </w:pPr>
-    </w:p>
-    <w:p>
-      <w:pPr>
-        <w:spacing w:line="276" w:lineRule="auto"/>
-        <w:jc w:val="both"/>
-      </w:pPr>
-    </w:p>
-    <w:p>
-      <w:pPr>
-        <w:spacing w:line="276" w:lineRule="auto"/>
-        <w:jc w:val="both"/>
-      </w:pPr>
-    </w:p>
-    <w:p>
-      <w:pPr>
-        <w:spacing w:line="276" w:lineRule="auto"/>
-        <w:jc w:val="both"/>
-      </w:pPr>
-    </w:p>
-    <w:p>
-      <w:pPr>
-        <w:spacing w:line="276" w:lineRule="auto"/>
-        <w:jc w:val="both"/>
-      </w:pPr>
-    </w:p>
-    <w:p>
-      <w:pPr>
-        <w:spacing w:line="276" w:lineRule="auto"/>
-        <w:jc w:val="both"/>
-      </w:pPr>
-    </w:p>
-    <w:p>
-      <w:pPr>
-        <w:spacing w:line="276" w:lineRule="auto"/>
-        <w:jc w:val="both"/>
-      </w:pPr>
-    </w:p>
-    <w:p>
-      <w:pPr>
-        <w:spacing w:line="276" w:lineRule="auto"/>
-        <w:jc w:val="both"/>
-      </w:pPr>
-    </w:p>
-    <w:p>
-      <w:pPr>
-        <w:spacing w:line="276" w:lineRule="auto"/>
-        <w:jc w:val="both"/>
-      </w:pPr>
-    </w:p>
-    <w:p>
-      <w:pPr>
-        <w:spacing w:line="276" w:lineRule="auto"/>
-        <w:jc w:val="both"/>
-      </w:pPr>
-    </w:p>
-    <w:p>
-      <w:pPr>
-        <w:spacing w:line="276" w:lineRule="auto"/>
-        <w:jc w:val="both"/>
-      </w:pPr>
-    </w:p>
-    <w:p>
-      <w:pPr>
-        <w:spacing w:line="276" w:lineRule="auto"/>
-        <w:jc w:val="both"/>
-      </w:pPr>
-    </w:p>
-    <w:p>
-      <w:pPr>
-        <w:spacing w:line="276" w:lineRule="auto"/>
-        <w:jc w:val="both"/>
-      </w:pPr>
-    </w:p>
-    <w:p>
-      <w:pPr>
-        <w:pStyle w:val="Heading1"/>
-        <w:spacing w:line="276" w:lineRule="auto"/>
-        <w:jc w:val="both"/>
-      </w:pPr>
-      <w:bookmarkStart w:id="4" w:name="_Toc171045636"/>
-      <w:r>
-        <w:lastRenderedPageBreak/>
-        <w:t>Disclaimer</w:t>
-      </w:r>
-      <w:bookmarkEnd w:id="4"/>
-    </w:p>
-    <w:p>
-      <w:pPr>
-        <w:spacing w:line="276" w:lineRule="auto"/>
-        <w:jc w:val="both"/>
-      </w:pPr>
-      <w:r>
-        <w:t xml:space="preserve">This document is provided for informational purposes only. Trading in the financial markets involves significant risk and may not be suitable for all investors. Past performance is not indicative of future results. Users should conduct their own research and seek advice from a qualified financial advisor before making any investment decisions. </w:t>
-      </w:r>
-      <w:r>
-        <w:t xml:space="preserve">Data Mechanics Ltd. Is </w:t>
-      </w:r>
-      <w:r>
-        <w:t xml:space="preserve">not responsible for any financial losses incurred </w:t>
-      </w:r>
-      <w:proofErr w:type="gramStart"/>
-      <w:r>
-        <w:t>through the use of</w:t>
-      </w:r>
-      <w:proofErr w:type="gramEnd"/>
-      <w:r>
-        <w:t xml:space="preserve"> this </w:t>
-      </w:r>
-      <w:r>
-        <w:t>any information included in this report and any related material or software</w:t>
-      </w:r>
-      <w:r>
-        <w:t>.</w:t>
-      </w:r>
-    </w:p>
-    <w:p>
-      <w:pPr>
-        <w:spacing w:line="276" w:lineRule="auto"/>
-        <w:jc w:val="both"/>
-      </w:pPr>
-    </w:p>
-    <w:p>
-      <w:pPr>
-        <w:spacing w:line="276" w:lineRule="auto"/>
-        <w:jc w:val="both"/>
-      </w:pPr>
     </w:p>
     <w:p>
       <w:pPr>
@@ -2959,6 +2786,7 @@
   <w:style w:type="character" w:default="1" w:styleId="DefaultParagraphFont">
     <w:name w:val="Default Paragraph Font"/>
     <w:uiPriority w:val="1"/>
+    <w:semiHidden/>
     <w:unhideWhenUsed/>
   </w:style>
   <w:style w:type="table" w:default="1" w:styleId="TableNormal">

</xml_diff>

<commit_message>
Added dynamic introduction text generation in ReportGenerator. Restructured introduction section layout. Included placeholders for strategy details and key points.
</commit_message>
<xml_diff>
--- a/template.docx
+++ b/template.docx
@@ -536,259 +536,23 @@
           <w:sz w:val="24"/>
           <w:szCs w:val="24"/>
         </w:rPr>
-        <w:t xml:space="preserve">This report presents </w:t>
-      </w:r>
+        <w:t>[</w:t>
+      </w:r>
+      <w:proofErr w:type="spellStart"/>
       <w:r>
         <w:rPr>
           <w:sz w:val="24"/>
           <w:szCs w:val="24"/>
         </w:rPr>
-        <w:t>an</w:t>
-      </w:r>
+        <w:t>intro_text</w:t>
+      </w:r>
+      <w:proofErr w:type="spellEnd"/>
       <w:r>
         <w:rPr>
           <w:sz w:val="24"/>
           <w:szCs w:val="24"/>
         </w:rPr>
-        <w:t xml:space="preserve"> analysis of the optimi</w:t>
-      </w:r>
-      <w:r>
-        <w:rPr>
-          <w:sz w:val="24"/>
-          <w:szCs w:val="24"/>
-        </w:rPr>
-        <w:t>s</w:t>
-      </w:r>
-      <w:r>
-        <w:rPr>
-          <w:sz w:val="24"/>
-          <w:szCs w:val="24"/>
-        </w:rPr>
-        <w:t>ation process and results</w:t>
-      </w:r>
-      <w:r>
-        <w:rPr>
-          <w:sz w:val="24"/>
-          <w:szCs w:val="24"/>
-        </w:rPr>
-        <w:t xml:space="preserve"> for [</w:t>
-      </w:r>
-      <w:proofErr w:type="spellStart"/>
-      <w:r>
-        <w:rPr>
-          <w:sz w:val="24"/>
-          <w:szCs w:val="24"/>
-        </w:rPr>
-        <w:t>strategy_name</w:t>
-      </w:r>
-      <w:proofErr w:type="spellEnd"/>
-      <w:r>
-        <w:rPr>
-          <w:sz w:val="24"/>
-          <w:szCs w:val="24"/>
-        </w:rPr>
         <w:t>]</w:t>
-      </w:r>
-      <w:r>
-        <w:rPr>
-          <w:sz w:val="24"/>
-          <w:szCs w:val="24"/>
-        </w:rPr>
-        <w:t xml:space="preserve">. </w:t>
-      </w:r>
-      <w:r>
-        <w:rPr>
-          <w:sz w:val="24"/>
-          <w:szCs w:val="24"/>
-        </w:rPr>
-        <w:t>Additionally, i</w:t>
-      </w:r>
-      <w:r>
-        <w:rPr>
-          <w:sz w:val="24"/>
-          <w:szCs w:val="24"/>
-        </w:rPr>
-        <w:t>t provides an overview of our objectives, methodologies, and key findings.</w:t>
-      </w:r>
-    </w:p>
-    <w:p>
-      <w:pPr>
-        <w:spacing w:line="276" w:lineRule="auto"/>
-        <w:jc w:val="both"/>
-        <w:rPr>
-          <w:sz w:val="24"/>
-          <w:szCs w:val="24"/>
-        </w:rPr>
-      </w:pPr>
-    </w:p>
-    <w:p>
-      <w:pPr>
-        <w:pStyle w:val="ListParagraph"/>
-        <w:numPr>
-          <w:ilvl w:val="0"/>
-          <w:numId w:val="4"/>
-        </w:numPr>
-        <w:spacing w:line="276" w:lineRule="auto"/>
-        <w:jc w:val="both"/>
-        <w:rPr>
-          <w:sz w:val="24"/>
-          <w:szCs w:val="24"/>
-        </w:rPr>
-      </w:pPr>
-      <w:r>
-        <w:rPr>
-          <w:b/>
-          <w:bCs/>
-          <w:sz w:val="24"/>
-          <w:szCs w:val="24"/>
-        </w:rPr>
-        <w:t>Section 1.0</w:t>
-      </w:r>
-      <w:r>
-        <w:rPr>
-          <w:sz w:val="24"/>
-          <w:szCs w:val="24"/>
-        </w:rPr>
-        <w:t>: Summari</w:t>
-      </w:r>
-      <w:r>
-        <w:rPr>
-          <w:sz w:val="24"/>
-          <w:szCs w:val="24"/>
-        </w:rPr>
-        <w:t>s</w:t>
-      </w:r>
-      <w:r>
-        <w:rPr>
-          <w:sz w:val="24"/>
-          <w:szCs w:val="24"/>
-        </w:rPr>
-        <w:t>es the primary focus, methods used, and major outcomes of the optimi</w:t>
-      </w:r>
-      <w:r>
-        <w:rPr>
-          <w:sz w:val="24"/>
-          <w:szCs w:val="24"/>
-        </w:rPr>
-        <w:t>s</w:t>
-      </w:r>
-      <w:r>
-        <w:rPr>
-          <w:sz w:val="24"/>
-          <w:szCs w:val="24"/>
-        </w:rPr>
-        <w:t>ation process.</w:t>
-      </w:r>
-    </w:p>
-    <w:p>
-      <w:pPr>
-        <w:pStyle w:val="ListParagraph"/>
-        <w:numPr>
-          <w:ilvl w:val="0"/>
-          <w:numId w:val="4"/>
-        </w:numPr>
-        <w:spacing w:line="276" w:lineRule="auto"/>
-        <w:jc w:val="both"/>
-        <w:rPr>
-          <w:sz w:val="24"/>
-          <w:szCs w:val="24"/>
-        </w:rPr>
-      </w:pPr>
-      <w:r>
-        <w:rPr>
-          <w:b/>
-          <w:bCs/>
-          <w:sz w:val="24"/>
-          <w:szCs w:val="24"/>
-        </w:rPr>
-        <w:t>Section 2.0</w:t>
-      </w:r>
-      <w:r>
-        <w:rPr>
-          <w:sz w:val="24"/>
-          <w:szCs w:val="24"/>
-        </w:rPr>
-        <w:t>:</w:t>
-      </w:r>
-      <w:r>
-        <w:rPr>
-          <w:sz w:val="24"/>
-          <w:szCs w:val="24"/>
-        </w:rPr>
-        <w:t xml:space="preserve"> </w:t>
-      </w:r>
-      <w:r>
-        <w:rPr>
-          <w:sz w:val="24"/>
-          <w:szCs w:val="24"/>
-        </w:rPr>
-        <w:t>Delves into detailed insights and analyses derived from the optimi</w:t>
-      </w:r>
-      <w:r>
-        <w:rPr>
-          <w:sz w:val="24"/>
-          <w:szCs w:val="24"/>
-        </w:rPr>
-        <w:t>s</w:t>
-      </w:r>
-      <w:r>
-        <w:rPr>
-          <w:sz w:val="24"/>
-          <w:szCs w:val="24"/>
-        </w:rPr>
-        <w:t>ation, highlighting critical aspects and performance metrics.</w:t>
-      </w:r>
-    </w:p>
-    <w:p>
-      <w:pPr>
-        <w:pStyle w:val="ListParagraph"/>
-        <w:numPr>
-          <w:ilvl w:val="0"/>
-          <w:numId w:val="4"/>
-        </w:numPr>
-        <w:spacing w:line="276" w:lineRule="auto"/>
-        <w:jc w:val="both"/>
-        <w:rPr>
-          <w:sz w:val="24"/>
-          <w:szCs w:val="24"/>
-        </w:rPr>
-      </w:pPr>
-      <w:r>
-        <w:rPr>
-          <w:b/>
-          <w:bCs/>
-          <w:sz w:val="24"/>
-          <w:szCs w:val="24"/>
-        </w:rPr>
-        <w:t>Section 3.0</w:t>
-      </w:r>
-      <w:r>
-        <w:rPr>
-          <w:sz w:val="24"/>
-          <w:szCs w:val="24"/>
-        </w:rPr>
-        <w:t>: Features visual representations, showcasing comparative images from before and after the optimi</w:t>
-      </w:r>
-      <w:r>
-        <w:rPr>
-          <w:sz w:val="24"/>
-          <w:szCs w:val="24"/>
-        </w:rPr>
-        <w:t>s</w:t>
-      </w:r>
-      <w:r>
-        <w:rPr>
-          <w:sz w:val="24"/>
-          <w:szCs w:val="24"/>
-        </w:rPr>
-        <w:t>ation</w:t>
-      </w:r>
-      <w:r>
-        <w:rPr>
-          <w:sz w:val="24"/>
-          <w:szCs w:val="24"/>
-        </w:rPr>
-        <w:t>.</w:t>
       </w:r>
     </w:p>
     <w:p>
@@ -2786,7 +2550,6 @@
   <w:style w:type="character" w:default="1" w:styleId="DefaultParagraphFont">
     <w:name w:val="Default Paragraph Font"/>
     <w:uiPriority w:val="1"/>
-    <w:semiHidden/>
     <w:unhideWhenUsed/>
   </w:style>
   <w:style w:type="table" w:default="1" w:styleId="TableNormal">

</xml_diff>